<commit_message>
Add Chrome web speech api demo && Update docx report
</commit_message>
<xml_diff>
--- a/derleyici-tasarimi-odevi.docx
+++ b/derleyici-tasarimi-odevi.docx
@@ -58,12 +58,17 @@
         <w:t xml:space="preserve"> Speech </w:t>
       </w:r>
       <w:proofErr w:type="spellStart"/>
+      <w:proofErr w:type="gramStart"/>
       <w:r>
         <w:t>Recognition</w:t>
       </w:r>
       <w:proofErr w:type="spellEnd"/>
       <w:r>
-        <w:t xml:space="preserve"> - ASR) olarak da adlandırılan konuşmadan metne (Speech-</w:t>
+        <w:t xml:space="preserve"> -</w:t>
+      </w:r>
+      <w:proofErr w:type="gramEnd"/>
+      <w:r>
+        <w:t xml:space="preserve"> ASR) olarak da adlandırılan konuşmadan metne (Speech-</w:t>
       </w:r>
       <w:proofErr w:type="spellStart"/>
       <w:r>
@@ -252,7 +257,7 @@
                     </pic:cNvPicPr>
                   </pic:nvPicPr>
                   <pic:blipFill>
-                    <a:blip r:embed="rId8">
+                    <a:blip r:embed="rId9">
                       <a:extLst>
                         <a:ext uri="{28A0092B-C50C-407E-A947-70E740481C1C}">
                           <a14:useLocalDpi xmlns:a14="http://schemas.microsoft.com/office/drawing/2010/main" val="0"/>
@@ -336,7 +341,7 @@
                     </pic:cNvPicPr>
                   </pic:nvPicPr>
                   <pic:blipFill>
-                    <a:blip r:embed="rId9" cstate="print">
+                    <a:blip r:embed="rId10" cstate="print">
                       <a:extLst>
                         <a:ext uri="{28A0092B-C50C-407E-A947-70E740481C1C}">
                           <a14:useLocalDpi xmlns:a14="http://schemas.microsoft.com/office/drawing/2010/main" val="0"/>
@@ -432,7 +437,7 @@
                     </pic:cNvPicPr>
                   </pic:nvPicPr>
                   <pic:blipFill>
-                    <a:blip r:embed="rId10" cstate="print">
+                    <a:blip r:embed="rId11" cstate="print">
                       <a:extLst>
                         <a:ext uri="{28A0092B-C50C-407E-A947-70E740481C1C}">
                           <a14:useLocalDpi xmlns:a14="http://schemas.microsoft.com/office/drawing/2010/main" val="0"/>
@@ -528,7 +533,7 @@
                     </pic:cNvPicPr>
                   </pic:nvPicPr>
                   <pic:blipFill>
-                    <a:blip r:embed="rId11" cstate="print">
+                    <a:blip r:embed="rId12" cstate="print">
                       <a:extLst>
                         <a:ext uri="{28A0092B-C50C-407E-A947-70E740481C1C}">
                           <a14:useLocalDpi xmlns:a14="http://schemas.microsoft.com/office/drawing/2010/main" val="0"/>
@@ -624,7 +629,7 @@
                     </pic:cNvPicPr>
                   </pic:nvPicPr>
                   <pic:blipFill>
-                    <a:blip r:embed="rId12" cstate="print">
+                    <a:blip r:embed="rId13" cstate="print">
                       <a:extLst>
                         <a:ext uri="{28A0092B-C50C-407E-A947-70E740481C1C}">
                           <a14:useLocalDpi xmlns:a14="http://schemas.microsoft.com/office/drawing/2010/main" val="0"/>
@@ -1458,7 +1463,27 @@
           <w:szCs w:val="21"/>
           <w:lang w:eastAsia="en-US"/>
         </w:rPr>
-        <w:t xml:space="preserve">Üçüncü ve en çok zaman alan seçenekler, kendi teknolojinizi kurum içinde oluşturmaktır. Mevcut çözümler aradığınızı sunmuyorsa, bu seçeneği takip edebilirsiniz. Belki de, bulut </w:t>
+        <w:t xml:space="preserve">Üçüncü ve en çok zaman alan seçenekler, kendi teknolojinizi kurum içinde oluşturmaktır. Mevcut çözümler aradığınızı sunmuyorsa, bu seçeneği takip edebilirsiniz. Belki </w:t>
+      </w:r>
+      <w:proofErr w:type="gramStart"/>
+      <w:r>
+        <w:rPr>
+          <w:rFonts w:eastAsia="Times New Roman" w:cstheme="minorHAnsi"/>
+          <w:kern w:val="0"/>
+          <w:szCs w:val="21"/>
+          <w:lang w:eastAsia="en-US"/>
+        </w:rPr>
+        <w:t>de,</w:t>
+      </w:r>
+      <w:proofErr w:type="gramEnd"/>
+      <w:r>
+        <w:rPr>
+          <w:rFonts w:eastAsia="Times New Roman" w:cstheme="minorHAnsi"/>
+          <w:kern w:val="0"/>
+          <w:szCs w:val="21"/>
+          <w:lang w:eastAsia="en-US"/>
+        </w:rPr>
+        <w:t xml:space="preserve"> bulut </w:t>
       </w:r>
       <w:proofErr w:type="spellStart"/>
       <w:r>
@@ -1797,7 +1822,7 @@
                     </pic:cNvPicPr>
                   </pic:nvPicPr>
                   <pic:blipFill>
-                    <a:blip r:embed="rId13" cstate="print">
+                    <a:blip r:embed="rId14" cstate="print">
                       <a:extLst>
                         <a:ext uri="{28A0092B-C50C-407E-A947-70E740481C1C}">
                           <a14:useLocalDpi xmlns:a14="http://schemas.microsoft.com/office/drawing/2010/main" val="0"/>
@@ -1887,14 +1912,30 @@
           <w:b/>
           <w:szCs w:val="21"/>
         </w:rPr>
-        <w:t xml:space="preserve">una neler etki eder </w:t>
-      </w:r>
-      <w:r>
-        <w:rPr>
-          <w:b/>
-          <w:szCs w:val="21"/>
-        </w:rPr>
-        <w:t>?"</w:t>
+        <w:t xml:space="preserve">una neler etki </w:t>
+      </w:r>
+      <w:proofErr w:type="gramStart"/>
+      <w:r>
+        <w:rPr>
+          <w:b/>
+          <w:szCs w:val="21"/>
+        </w:rPr>
+        <w:t xml:space="preserve">eder </w:t>
+      </w:r>
+      <w:r>
+        <w:rPr>
+          <w:b/>
+          <w:szCs w:val="21"/>
+        </w:rPr>
+        <w:t>?</w:t>
+      </w:r>
+      <w:proofErr w:type="gramEnd"/>
+      <w:r>
+        <w:rPr>
+          <w:b/>
+          <w:szCs w:val="21"/>
+        </w:rPr>
+        <w:t>"</w:t>
       </w:r>
     </w:p>
     <w:p>
@@ -1953,13 +1994,27 @@
         <w:rPr>
           <w:szCs w:val="21"/>
         </w:rPr>
-        <w:t xml:space="preserve"> rate</w:t>
-      </w:r>
-      <w:r>
-        <w:rPr>
-          <w:szCs w:val="21"/>
-        </w:rPr>
-        <w:t xml:space="preserve"> - </w:t>
+        <w:t xml:space="preserve"> </w:t>
+      </w:r>
+      <w:proofErr w:type="gramStart"/>
+      <w:r>
+        <w:rPr>
+          <w:szCs w:val="21"/>
+        </w:rPr>
+        <w:t>rate</w:t>
+      </w:r>
+      <w:r>
+        <w:rPr>
+          <w:szCs w:val="21"/>
+        </w:rPr>
+        <w:t xml:space="preserve"> -</w:t>
+      </w:r>
+      <w:proofErr w:type="gramEnd"/>
+      <w:r>
+        <w:rPr>
+          <w:szCs w:val="21"/>
+        </w:rPr>
+        <w:t xml:space="preserve"> </w:t>
       </w:r>
       <w:r>
         <w:rPr>
@@ -2009,6 +2064,7 @@
         </w:rPr>
         <w:t xml:space="preserve">anguage </w:t>
       </w:r>
+      <w:proofErr w:type="gramStart"/>
       <w:r>
         <w:rPr>
           <w:szCs w:val="21"/>
@@ -2019,7 +2075,14 @@
         <w:rPr>
           <w:szCs w:val="21"/>
         </w:rPr>
-        <w:t xml:space="preserve">odel - </w:t>
+        <w:t>odel -</w:t>
+      </w:r>
+      <w:proofErr w:type="gramEnd"/>
+      <w:r>
+        <w:rPr>
+          <w:szCs w:val="21"/>
+        </w:rPr>
+        <w:t xml:space="preserve"> </w:t>
       </w:r>
       <w:r>
         <w:rPr>
@@ -2079,7 +2142,29 @@
           <w:szCs w:val="21"/>
           <w:lang w:eastAsia="en-US"/>
         </w:rPr>
-        <w:t xml:space="preserve">Arka planda müzik var mı - </w:t>
+        <w:t xml:space="preserve">Arka planda müzik var </w:t>
+      </w:r>
+      <w:proofErr w:type="gramStart"/>
+      <w:r>
+        <w:rPr>
+          <w:rFonts w:eastAsia="Times New Roman" w:cstheme="minorHAnsi"/>
+          <w:color w:val="252525"/>
+          <w:kern w:val="0"/>
+          <w:szCs w:val="21"/>
+          <w:lang w:eastAsia="en-US"/>
+        </w:rPr>
+        <w:t>mı -</w:t>
+      </w:r>
+      <w:proofErr w:type="gramEnd"/>
+      <w:r>
+        <w:rPr>
+          <w:rFonts w:eastAsia="Times New Roman" w:cstheme="minorHAnsi"/>
+          <w:color w:val="252525"/>
+          <w:kern w:val="0"/>
+          <w:szCs w:val="21"/>
+          <w:lang w:eastAsia="en-US"/>
+        </w:rPr>
+        <w:t xml:space="preserve"> </w:t>
       </w:r>
       <w:proofErr w:type="spellStart"/>
       <w:r>
@@ -2310,7 +2395,45 @@
           <w:szCs w:val="21"/>
         </w:rPr>
         <w:lastRenderedPageBreak/>
-        <w:t xml:space="preserve">temsil eden bir dizi ses dosyası seçilecektir. Setteki her konuşma ses dosyası için %100 doğru bir altın/referans dökümü elde edilir. Bundan sonra, işler otomatik hale getirilebilir - değerlendirilmekte olan tanıyıcılardaki her dosyayı kopyalayın, oluşturulan transkriptlerin her biri için referansa karşı </w:t>
+        <w:t xml:space="preserve">temsil eden bir dizi ses dosyası seçilecektir. Setteki her konuşma ses dosyası için %100 doğru bir altın/referans dökümü elde edilir. Bundan sonra, işler otomatik hale </w:t>
+      </w:r>
+      <w:proofErr w:type="gramStart"/>
+      <w:r>
+        <w:rPr>
+          <w:szCs w:val="21"/>
+        </w:rPr>
+        <w:t>getirilebilir</w:t>
+      </w:r>
+      <w:r>
+        <w:rPr>
+          <w:szCs w:val="21"/>
+        </w:rPr>
+        <w:t xml:space="preserve"> </w:t>
+      </w:r>
+      <w:r>
+        <w:rPr>
+          <w:szCs w:val="21"/>
+        </w:rPr>
+        <w:t>-</w:t>
+      </w:r>
+      <w:proofErr w:type="gramEnd"/>
+      <w:r>
+        <w:rPr>
+          <w:szCs w:val="21"/>
+        </w:rPr>
+        <w:t xml:space="preserve"> </w:t>
+      </w:r>
+      <w:r>
+        <w:rPr>
+          <w:szCs w:val="21"/>
+        </w:rPr>
+        <w:t xml:space="preserve"> </w:t>
+      </w:r>
+      <w:r>
+        <w:rPr>
+          <w:szCs w:val="21"/>
+        </w:rPr>
+        <w:t xml:space="preserve">değerlendirilmekte olan tanıyıcılardaki her dosyayı kopyalayın, oluşturulan transkriptlerin her biri için referansa karşı </w:t>
       </w:r>
       <w:proofErr w:type="spellStart"/>
       <w:r>
@@ -2589,6 +2712,7 @@
         <w:t xml:space="preserve"> </w:t>
       </w:r>
       <w:proofErr w:type="spellStart"/>
+      <w:proofErr w:type="gramStart"/>
       <w:r>
         <w:rPr>
           <w:rFonts w:ascii="Roboto" w:eastAsia="Times New Roman" w:hAnsi="Roboto" w:cs="Times New Roman"/>
@@ -2608,7 +2732,18 @@
           <w:szCs w:val="21"/>
           <w:lang w:eastAsia="en-US"/>
         </w:rPr>
-        <w:t xml:space="preserve"> - </w:t>
+        <w:t xml:space="preserve"> -</w:t>
+      </w:r>
+      <w:proofErr w:type="gramEnd"/>
+      <w:r>
+        <w:rPr>
+          <w:rFonts w:ascii="Roboto" w:eastAsia="Times New Roman" w:hAnsi="Roboto" w:cs="Times New Roman"/>
+          <w:color w:val="252525"/>
+          <w:kern w:val="0"/>
+          <w:szCs w:val="21"/>
+          <w:lang w:eastAsia="en-US"/>
+        </w:rPr>
+        <w:t xml:space="preserve"> </w:t>
       </w:r>
       <w:proofErr w:type="spellStart"/>
       <w:r>
@@ -2753,6 +2888,7 @@
         <w:t xml:space="preserve"> </w:t>
       </w:r>
       <w:proofErr w:type="spellStart"/>
+      <w:proofErr w:type="gramStart"/>
       <w:r>
         <w:rPr>
           <w:rFonts w:ascii="Roboto" w:eastAsia="Times New Roman" w:hAnsi="Roboto" w:cs="Times New Roman"/>
@@ -2772,7 +2908,18 @@
           <w:szCs w:val="21"/>
           <w:lang w:eastAsia="en-US"/>
         </w:rPr>
-        <w:t xml:space="preserve"> - Standart, biraz geliştirilmiş olmasına rağmen, veri setinde hala en kötü performans gösterendir.</w:t>
+        <w:t xml:space="preserve"> -</w:t>
+      </w:r>
+      <w:proofErr w:type="gramEnd"/>
+      <w:r>
+        <w:rPr>
+          <w:rFonts w:ascii="Roboto" w:eastAsia="Times New Roman" w:hAnsi="Roboto" w:cs="Times New Roman"/>
+          <w:color w:val="252525"/>
+          <w:kern w:val="0"/>
+          <w:szCs w:val="21"/>
+          <w:lang w:eastAsia="en-US"/>
+        </w:rPr>
+        <w:t xml:space="preserve"> Standart, biraz geliştirilmiş olmasına rağmen, veri setinde hala en kötü performans gösterendir.</w:t>
       </w:r>
     </w:p>
     <w:p>
@@ -3154,7 +3301,7 @@
         </w:rPr>
         <w:t xml:space="preserve"> </w:t>
       </w:r>
-      <w:hyperlink r:id="rId14" w:history="1">
+      <w:hyperlink r:id="rId15" w:history="1">
         <w:r>
           <w:rPr>
             <w:rStyle w:val="Hyperlink"/>
@@ -3164,7 +3311,29 @@
             <w:sz w:val="24"/>
             <w:lang w:eastAsia="en-US"/>
           </w:rPr>
-          <w:t>https://github.com/mozilla/DeepSpeech</w:t>
+          <w:t>https://github.com/mo</w:t>
+        </w:r>
+        <w:r>
+          <w:rPr>
+            <w:rStyle w:val="Hyperlink"/>
+            <w:rFonts w:eastAsia="Times New Roman" w:cstheme="minorHAnsi"/>
+            <w:b/>
+            <w:kern w:val="0"/>
+            <w:sz w:val="24"/>
+            <w:lang w:eastAsia="en-US"/>
+          </w:rPr>
+          <w:t>z</w:t>
+        </w:r>
+        <w:r>
+          <w:rPr>
+            <w:rStyle w:val="Hyperlink"/>
+            <w:rFonts w:eastAsia="Times New Roman" w:cstheme="minorHAnsi"/>
+            <w:b/>
+            <w:kern w:val="0"/>
+            <w:sz w:val="24"/>
+            <w:lang w:eastAsia="en-US"/>
+          </w:rPr>
+          <w:t>illa/DeepSpeech</w:t>
         </w:r>
       </w:hyperlink>
       <w:r>
@@ -3481,7 +3650,27 @@
           <w:sz w:val="24"/>
           <w:lang w:eastAsia="en-US"/>
         </w:rPr>
-        <w:t xml:space="preserve"> da kontrol etmek isteyebilirsiniz. Resmi web sitesinden </w:t>
+        <w:t xml:space="preserve"> da kontrol etmek isteyebilirsiniz. </w:t>
+      </w:r>
+      <w:proofErr w:type="gramStart"/>
+      <w:r>
+        <w:rPr>
+          <w:rFonts w:eastAsia="Times New Roman" w:cstheme="minorHAnsi"/>
+          <w:kern w:val="0"/>
+          <w:sz w:val="24"/>
+          <w:lang w:eastAsia="en-US"/>
+        </w:rPr>
+        <w:t>Resmi</w:t>
+      </w:r>
+      <w:proofErr w:type="gramEnd"/>
+      <w:r>
+        <w:rPr>
+          <w:rFonts w:eastAsia="Times New Roman" w:cstheme="minorHAnsi"/>
+          <w:kern w:val="0"/>
+          <w:sz w:val="24"/>
+          <w:lang w:eastAsia="en-US"/>
+        </w:rPr>
+        <w:t xml:space="preserve"> web sitesinden </w:t>
       </w:r>
       <w:proofErr w:type="spellStart"/>
       <w:r>
@@ -3544,7 +3733,7 @@
         </w:rPr>
         <w:t xml:space="preserve">: </w:t>
       </w:r>
-      <w:hyperlink r:id="rId15" w:history="1">
+      <w:hyperlink r:id="rId16" w:history="1">
         <w:r>
           <w:rPr>
             <w:rStyle w:val="Hyperlink"/>
@@ -3785,7 +3974,7 @@
         </w:rPr>
         <w:t xml:space="preserve"> Kaynak Kodları: </w:t>
       </w:r>
-      <w:hyperlink r:id="rId16" w:history="1">
+      <w:hyperlink r:id="rId17" w:history="1">
         <w:r>
           <w:rPr>
             <w:rStyle w:val="Hyperlink"/>
@@ -4205,7 +4394,27 @@
           <w:sz w:val="24"/>
           <w:lang w:eastAsia="en-US"/>
         </w:rPr>
-        <w:t xml:space="preserve">NVIDIA tarafından diziden diziye modeller eğitimi için geliştirilmiştir. Konuşma tanımadan çok daha fazlası için kullanılabilse de, bu kullanım durumu için yine de iyi bir motordur. Bunu kullanarak kendi eğitim modellerinizi oluşturabilir veya varsayılan olarak gönderilen </w:t>
+        <w:t xml:space="preserve">NVIDIA tarafından diziden diziye modeller eğitimi için geliştirilmiştir. Konuşma tanımadan çok daha fazlası için kullanılabilse </w:t>
+      </w:r>
+      <w:proofErr w:type="gramStart"/>
+      <w:r>
+        <w:rPr>
+          <w:rFonts w:eastAsia="Times New Roman" w:cstheme="minorHAnsi"/>
+          <w:kern w:val="0"/>
+          <w:sz w:val="24"/>
+          <w:lang w:eastAsia="en-US"/>
+        </w:rPr>
+        <w:t>de,</w:t>
+      </w:r>
+      <w:proofErr w:type="gramEnd"/>
+      <w:r>
+        <w:rPr>
+          <w:rFonts w:eastAsia="Times New Roman" w:cstheme="minorHAnsi"/>
+          <w:kern w:val="0"/>
+          <w:sz w:val="24"/>
+          <w:lang w:eastAsia="en-US"/>
+        </w:rPr>
+        <w:t xml:space="preserve"> bu kullanım durumu için yine de iyi bir motordur. Bunu kullanarak kendi eğitim modellerinizi oluşturabilir veya varsayılan olarak gönderilen </w:t>
       </w:r>
       <w:proofErr w:type="spellStart"/>
       <w:r>
@@ -5075,7 +5284,27 @@
           <w:sz w:val="24"/>
           <w:lang w:eastAsia="en-US"/>
         </w:rPr>
-        <w:t xml:space="preserve"> ana pazarlama noktası, birçok kıyaslamada sunduğu son teknoloji ürünü performans ve metinden konuşmaya (STT), makine çevirisi (MT) ve konuşma çevirisi (ST) gibi diğer dil işleme görevlerine verdiği destektir. .</w:t>
+        <w:t xml:space="preserve"> ana pazarlama noktası, birçok kıyaslamada sunduğu son teknoloji ürünü performans ve metinden konuşmaya (STT), makine çevirisi (MT) ve konuşma çevirisi (ST) gibi diğer dil işleme görevlerine verdiği destektir</w:t>
+      </w:r>
+      <w:proofErr w:type="gramStart"/>
+      <w:r>
+        <w:rPr>
+          <w:rFonts w:eastAsia="Times New Roman" w:cstheme="minorHAnsi"/>
+          <w:kern w:val="0"/>
+          <w:sz w:val="24"/>
+          <w:lang w:eastAsia="en-US"/>
+        </w:rPr>
+        <w:t xml:space="preserve">. </w:t>
+      </w:r>
+      <w:proofErr w:type="gramEnd"/>
+      <w:r>
+        <w:rPr>
+          <w:rFonts w:eastAsia="Times New Roman" w:cstheme="minorHAnsi"/>
+          <w:kern w:val="0"/>
+          <w:sz w:val="24"/>
+          <w:lang w:eastAsia="en-US"/>
+        </w:rPr>
+        <w:t>.</w:t>
       </w:r>
       <w:r>
         <w:rPr>
@@ -5086,40 +5315,795 @@
         </w:rPr>
         <w:br/>
       </w:r>
+      <w:proofErr w:type="spellStart"/>
+      <w:r>
+        <w:rPr>
+          <w:rFonts w:eastAsia="Times New Roman" w:cstheme="minorHAnsi"/>
+          <w:b/>
+          <w:kern w:val="0"/>
+          <w:sz w:val="24"/>
+          <w:lang w:eastAsia="en-US"/>
+        </w:rPr>
+        <w:t>Documentation</w:t>
+      </w:r>
+      <w:proofErr w:type="spellEnd"/>
+      <w:r>
+        <w:rPr>
+          <w:rFonts w:eastAsia="Times New Roman" w:cstheme="minorHAnsi"/>
+          <w:b/>
+          <w:kern w:val="0"/>
+          <w:sz w:val="24"/>
+          <w:lang w:eastAsia="en-US"/>
+        </w:rPr>
+        <w:t xml:space="preserve">: </w:t>
+      </w:r>
+      <w:r>
+        <w:rPr>
+          <w:rFonts w:eastAsia="Times New Roman" w:cstheme="minorHAnsi"/>
+          <w:b/>
+          <w:kern w:val="0"/>
+          <w:sz w:val="24"/>
+          <w:lang w:eastAsia="en-US"/>
+        </w:rPr>
+        <w:t>https://espnet.github.io/espnet/</w:t>
+      </w:r>
+      <w:r>
+        <w:rPr>
+          <w:rFonts w:eastAsia="Times New Roman" w:cstheme="minorHAnsi"/>
+          <w:b/>
+          <w:kern w:val="0"/>
+          <w:sz w:val="24"/>
+          <w:lang w:eastAsia="en-US"/>
+        </w:rPr>
+        <w:br/>
+      </w:r>
+      <w:r>
+        <w:rPr>
+          <w:rFonts w:eastAsia="Times New Roman" w:cstheme="minorHAnsi"/>
+          <w:b/>
+          <w:kern w:val="0"/>
+          <w:sz w:val="24"/>
+          <w:lang w:eastAsia="en-US"/>
+        </w:rPr>
+        <w:br/>
+      </w:r>
+      <w:r>
+        <w:rPr>
+          <w:rFonts w:eastAsia="Times New Roman" w:cstheme="minorHAnsi"/>
+          <w:b/>
+          <w:kern w:val="0"/>
+          <w:sz w:val="24"/>
+          <w:lang w:eastAsia="en-US"/>
+        </w:rPr>
+        <w:br/>
+      </w:r>
+    </w:p>
+    <w:p>
+      <w:pPr>
+        <w:widowControl/>
+        <w:jc w:val="left"/>
+        <w:rPr>
+          <w:rFonts w:ascii="Roboto" w:eastAsia="Times New Roman" w:hAnsi="Roboto" w:cs="Times New Roman"/>
+          <w:color w:val="252525"/>
+          <w:kern w:val="0"/>
+          <w:szCs w:val="21"/>
+          <w:lang w:eastAsia="en-US"/>
+        </w:rPr>
+      </w:pPr>
+      <w:r>
+        <w:rPr>
+          <w:rFonts w:eastAsia="Times New Roman" w:cstheme="minorHAnsi"/>
+          <w:b/>
+          <w:kern w:val="0"/>
+          <w:sz w:val="24"/>
+          <w:lang w:eastAsia="en-US"/>
+        </w:rPr>
+        <w:t>En İyi Açık Kaynak Konuşma Tanıma Sistemi Nedir?</w:t>
+      </w:r>
+      <w:r>
+        <w:rPr>
+          <w:rFonts w:eastAsia="Times New Roman" w:cstheme="minorHAnsi"/>
+          <w:b/>
+          <w:kern w:val="0"/>
+          <w:sz w:val="24"/>
+          <w:lang w:eastAsia="en-US"/>
+        </w:rPr>
+        <w:br/>
+      </w:r>
+      <w:r>
+        <w:rPr>
+          <w:rFonts w:eastAsia="Times New Roman" w:cstheme="minorHAnsi"/>
+          <w:kern w:val="0"/>
+          <w:sz w:val="24"/>
+          <w:lang w:eastAsia="en-US"/>
+        </w:rPr>
+        <w:t xml:space="preserve">Her yerde taşınabilir olmasını istediğiniz küçük bir uygulama oluşturuyorsanız, </w:t>
+      </w:r>
+      <w:proofErr w:type="spellStart"/>
+      <w:r>
+        <w:rPr>
+          <w:rFonts w:eastAsia="Times New Roman" w:cstheme="minorHAnsi"/>
+          <w:kern w:val="0"/>
+          <w:sz w:val="24"/>
+          <w:lang w:eastAsia="en-US"/>
+        </w:rPr>
+        <w:t>Python'da</w:t>
+      </w:r>
+      <w:proofErr w:type="spellEnd"/>
+      <w:r>
+        <w:rPr>
+          <w:rFonts w:eastAsia="Times New Roman" w:cstheme="minorHAnsi"/>
+          <w:kern w:val="0"/>
+          <w:sz w:val="24"/>
+          <w:lang w:eastAsia="en-US"/>
+        </w:rPr>
+        <w:t xml:space="preserve"> yazıldığı ve </w:t>
+      </w:r>
+      <w:proofErr w:type="spellStart"/>
+      <w:r>
+        <w:rPr>
+          <w:rFonts w:eastAsia="Times New Roman" w:cstheme="minorHAnsi"/>
+          <w:kern w:val="0"/>
+          <w:sz w:val="24"/>
+          <w:lang w:eastAsia="en-US"/>
+        </w:rPr>
+        <w:t>iOS</w:t>
+      </w:r>
+      <w:proofErr w:type="spellEnd"/>
+      <w:r>
+        <w:rPr>
+          <w:rFonts w:eastAsia="Times New Roman" w:cstheme="minorHAnsi"/>
+          <w:kern w:val="0"/>
+          <w:sz w:val="24"/>
+          <w:lang w:eastAsia="en-US"/>
+        </w:rPr>
+        <w:t xml:space="preserve">, </w:t>
+      </w:r>
+      <w:proofErr w:type="spellStart"/>
+      <w:r>
+        <w:rPr>
+          <w:rFonts w:eastAsia="Times New Roman" w:cstheme="minorHAnsi"/>
+          <w:kern w:val="0"/>
+          <w:sz w:val="24"/>
+          <w:lang w:eastAsia="en-US"/>
+        </w:rPr>
+        <w:t>android</w:t>
+      </w:r>
+      <w:proofErr w:type="spellEnd"/>
+      <w:r>
+        <w:rPr>
+          <w:rFonts w:eastAsia="Times New Roman" w:cstheme="minorHAnsi"/>
+          <w:kern w:val="0"/>
+          <w:sz w:val="24"/>
+          <w:lang w:eastAsia="en-US"/>
+        </w:rPr>
+        <w:t xml:space="preserve"> ve </w:t>
+      </w:r>
+      <w:proofErr w:type="spellStart"/>
+      <w:r>
+        <w:rPr>
+          <w:rFonts w:eastAsia="Times New Roman" w:cstheme="minorHAnsi"/>
+          <w:kern w:val="0"/>
+          <w:sz w:val="24"/>
+          <w:lang w:eastAsia="en-US"/>
+        </w:rPr>
+        <w:t>Raspberry</w:t>
+      </w:r>
+      <w:proofErr w:type="spellEnd"/>
+      <w:r>
+        <w:rPr>
+          <w:rFonts w:eastAsia="Times New Roman" w:cstheme="minorHAnsi"/>
+          <w:kern w:val="0"/>
+          <w:sz w:val="24"/>
+          <w:lang w:eastAsia="en-US"/>
+        </w:rPr>
+        <w:t xml:space="preserve"> pi üzerinde çalıştığı ve 10'a kadar dili desteklediği için </w:t>
+      </w:r>
+      <w:proofErr w:type="spellStart"/>
+      <w:r>
+        <w:rPr>
+          <w:rFonts w:eastAsia="Times New Roman" w:cstheme="minorHAnsi"/>
+          <w:b/>
+          <w:kern w:val="0"/>
+          <w:sz w:val="24"/>
+          <w:lang w:eastAsia="en-US"/>
+        </w:rPr>
+        <w:t>Vosk</w:t>
+      </w:r>
+      <w:proofErr w:type="spellEnd"/>
+      <w:r>
+        <w:rPr>
+          <w:rFonts w:eastAsia="Times New Roman" w:cstheme="minorHAnsi"/>
+          <w:kern w:val="0"/>
+          <w:sz w:val="24"/>
+          <w:lang w:eastAsia="en-US"/>
+        </w:rPr>
+        <w:t xml:space="preserve"> en iyi seçeneğinizdir. Ayrıca, ihtiyacınız olursa çok büyük bir eğitim veri seti ve taşınabilir uygulamalar için daha küçük bir veri seti sağlar.</w:t>
+      </w:r>
+      <w:r>
+        <w:rPr>
+          <w:rFonts w:eastAsia="Times New Roman" w:cstheme="minorHAnsi"/>
+          <w:kern w:val="0"/>
+          <w:sz w:val="24"/>
+          <w:lang w:eastAsia="en-US"/>
+        </w:rPr>
+        <w:br/>
+      </w:r>
+      <w:r>
+        <w:rPr>
+          <w:rFonts w:eastAsia="Times New Roman" w:cstheme="minorHAnsi"/>
+          <w:kern w:val="0"/>
+          <w:sz w:val="24"/>
+          <w:lang w:eastAsia="en-US"/>
+        </w:rPr>
+        <w:t xml:space="preserve">Bununla birlikte, çok karmaşık görevler için kendi modellerinizi eğitmek ve oluşturmak istiyorsanız, o zaman </w:t>
+      </w:r>
+      <w:proofErr w:type="spellStart"/>
+      <w:r>
+        <w:rPr>
+          <w:rFonts w:eastAsia="Times New Roman" w:cstheme="minorHAnsi"/>
+          <w:kern w:val="0"/>
+          <w:sz w:val="24"/>
+          <w:lang w:eastAsia="en-US"/>
+        </w:rPr>
+        <w:t>Fairseq</w:t>
+      </w:r>
+      <w:proofErr w:type="spellEnd"/>
+      <w:r>
+        <w:rPr>
+          <w:rFonts w:eastAsia="Times New Roman" w:cstheme="minorHAnsi"/>
+          <w:kern w:val="0"/>
+          <w:sz w:val="24"/>
+          <w:lang w:eastAsia="en-US"/>
+        </w:rPr>
+        <w:t xml:space="preserve">, OpenSeq2Seq, Athena ve </w:t>
+      </w:r>
+      <w:proofErr w:type="spellStart"/>
+      <w:r>
+        <w:rPr>
+          <w:rFonts w:eastAsia="Times New Roman" w:cstheme="minorHAnsi"/>
+          <w:kern w:val="0"/>
+          <w:sz w:val="24"/>
+          <w:lang w:eastAsia="en-US"/>
+        </w:rPr>
+        <w:t>ESPnet'ten</w:t>
+      </w:r>
+      <w:proofErr w:type="spellEnd"/>
+      <w:r>
+        <w:rPr>
+          <w:rFonts w:eastAsia="Times New Roman" w:cstheme="minorHAnsi"/>
+          <w:kern w:val="0"/>
+          <w:sz w:val="24"/>
+          <w:lang w:eastAsia="en-US"/>
+        </w:rPr>
+        <w:t xml:space="preserve"> herhangi biri ihtiyaçlarınız için fazlasıyla yeterli olmalıdır ve bunlar en modern son </w:t>
+      </w:r>
       <w:bookmarkStart w:id="0" w:name="_GoBack"/>
-      <w:proofErr w:type="spellStart"/>
-      <w:r>
-        <w:rPr>
-          <w:rFonts w:eastAsia="Times New Roman" w:cstheme="minorHAnsi"/>
-          <w:b/>
-          <w:kern w:val="0"/>
-          <w:sz w:val="24"/>
-          <w:lang w:eastAsia="en-US"/>
-        </w:rPr>
-        <w:t>Documentation</w:t>
-      </w:r>
-      <w:proofErr w:type="spellEnd"/>
-      <w:r>
-        <w:rPr>
-          <w:rFonts w:eastAsia="Times New Roman" w:cstheme="minorHAnsi"/>
-          <w:b/>
-          <w:kern w:val="0"/>
-          <w:sz w:val="24"/>
-          <w:lang w:eastAsia="en-US"/>
-        </w:rPr>
-        <w:t xml:space="preserve">: </w:t>
-      </w:r>
-      <w:r>
-        <w:rPr>
-          <w:rFonts w:eastAsia="Times New Roman" w:cstheme="minorHAnsi"/>
-          <w:b/>
-          <w:kern w:val="0"/>
-          <w:sz w:val="24"/>
-          <w:lang w:eastAsia="en-US"/>
-        </w:rPr>
-        <w:t>https://espnet.github.io/espnet/</w:t>
-      </w:r>
       <w:bookmarkEnd w:id="0"/>
+      <w:r>
+        <w:rPr>
+          <w:rFonts w:eastAsia="Times New Roman" w:cstheme="minorHAnsi"/>
+          <w:kern w:val="0"/>
+          <w:sz w:val="24"/>
+          <w:lang w:eastAsia="en-US"/>
+        </w:rPr>
+        <w:t xml:space="preserve">teknolojidir. </w:t>
+      </w:r>
+      <w:proofErr w:type="gramStart"/>
+      <w:r>
+        <w:rPr>
+          <w:rFonts w:eastAsia="Times New Roman" w:cstheme="minorHAnsi"/>
+          <w:kern w:val="0"/>
+          <w:sz w:val="24"/>
+          <w:lang w:eastAsia="en-US"/>
+        </w:rPr>
+        <w:t>araç</w:t>
+      </w:r>
+      <w:proofErr w:type="gramEnd"/>
+      <w:r>
+        <w:rPr>
+          <w:rFonts w:eastAsia="Times New Roman" w:cstheme="minorHAnsi"/>
+          <w:kern w:val="0"/>
+          <w:sz w:val="24"/>
+          <w:lang w:eastAsia="en-US"/>
+        </w:rPr>
+        <w:t xml:space="preserve"> takımları. </w:t>
+      </w:r>
+      <w:proofErr w:type="spellStart"/>
+      <w:r>
+        <w:rPr>
+          <w:rFonts w:eastAsia="Times New Roman" w:cstheme="minorHAnsi"/>
+          <w:kern w:val="0"/>
+          <w:sz w:val="24"/>
+          <w:lang w:eastAsia="en-US"/>
+        </w:rPr>
+        <w:t>Mozilla'nın</w:t>
+      </w:r>
+      <w:proofErr w:type="spellEnd"/>
+      <w:r>
+        <w:rPr>
+          <w:rFonts w:eastAsia="Times New Roman" w:cstheme="minorHAnsi"/>
+          <w:kern w:val="0"/>
+          <w:sz w:val="24"/>
+          <w:lang w:eastAsia="en-US"/>
+        </w:rPr>
+        <w:t xml:space="preserve"> </w:t>
+      </w:r>
+      <w:proofErr w:type="spellStart"/>
+      <w:r>
+        <w:rPr>
+          <w:rFonts w:eastAsia="Times New Roman" w:cstheme="minorHAnsi"/>
+          <w:kern w:val="0"/>
+          <w:sz w:val="24"/>
+          <w:lang w:eastAsia="en-US"/>
+        </w:rPr>
+        <w:t>DeepSpeech'ine</w:t>
+      </w:r>
+      <w:proofErr w:type="spellEnd"/>
+      <w:r>
+        <w:rPr>
+          <w:rFonts w:eastAsia="Times New Roman" w:cstheme="minorHAnsi"/>
+          <w:kern w:val="0"/>
+          <w:sz w:val="24"/>
+          <w:lang w:eastAsia="en-US"/>
+        </w:rPr>
+        <w:t xml:space="preserve"> gelince, bu listedeki diğer rakiplerine göre pek çok özellikten yoksundur ve diğerleri gibi konuşma tanıma akademik araştırmalarında gerçekten çok fazla atıfta bulunulmaz. Ve geleceği, son </w:t>
+      </w:r>
+      <w:proofErr w:type="spellStart"/>
+      <w:r>
+        <w:rPr>
+          <w:rFonts w:eastAsia="Times New Roman" w:cstheme="minorHAnsi"/>
+          <w:kern w:val="0"/>
+          <w:sz w:val="24"/>
+          <w:lang w:eastAsia="en-US"/>
+        </w:rPr>
+        <w:t>Mozilla</w:t>
+      </w:r>
+      <w:proofErr w:type="spellEnd"/>
+      <w:r>
+        <w:rPr>
+          <w:rFonts w:eastAsia="Times New Roman" w:cstheme="minorHAnsi"/>
+          <w:kern w:val="0"/>
+          <w:sz w:val="24"/>
+          <w:lang w:eastAsia="en-US"/>
+        </w:rPr>
+        <w:t xml:space="preserve"> yeniden yapılanmasından sonra ilgili, bu yüzden şimdilik ondan uzak durmak isteyecektir. Geleneksel olarak, Julius ve </w:t>
+      </w:r>
+      <w:proofErr w:type="spellStart"/>
+      <w:r>
+        <w:rPr>
+          <w:rFonts w:eastAsia="Times New Roman" w:cstheme="minorHAnsi"/>
+          <w:kern w:val="0"/>
+          <w:sz w:val="24"/>
+          <w:lang w:eastAsia="en-US"/>
+        </w:rPr>
+        <w:t>Kaldi</w:t>
+      </w:r>
+      <w:proofErr w:type="spellEnd"/>
+      <w:r>
+        <w:rPr>
+          <w:rFonts w:eastAsia="Times New Roman" w:cstheme="minorHAnsi"/>
+          <w:kern w:val="0"/>
+          <w:sz w:val="24"/>
+          <w:lang w:eastAsia="en-US"/>
+        </w:rPr>
+        <w:t xml:space="preserve"> akademik literatürde de çokça alıntılanmıştır. Alternatif olarak, kullanım durumunuzda sizin için nasıl çalıştıklarını görmek için bu açık kaynaklı konuşma tanıma kitaplıklarını deneyebilirsiniz.</w:t>
+      </w:r>
+      <w:r>
+        <w:rPr>
+          <w:rFonts w:eastAsia="Times New Roman" w:cstheme="minorHAnsi"/>
+          <w:kern w:val="0"/>
+          <w:sz w:val="24"/>
+          <w:lang w:eastAsia="en-US"/>
+        </w:rPr>
+        <w:br/>
+      </w:r>
+      <w:r>
+        <w:rPr>
+          <w:rFonts w:eastAsia="Times New Roman" w:cstheme="minorHAnsi"/>
+          <w:kern w:val="0"/>
+          <w:sz w:val="24"/>
+          <w:lang w:eastAsia="en-US"/>
+        </w:rPr>
+        <w:br/>
+      </w:r>
+      <w:r>
+        <w:rPr>
+          <w:rFonts w:ascii="Roboto" w:eastAsia="Times New Roman" w:hAnsi="Roboto" w:cs="Times New Roman"/>
+          <w:color w:val="252525"/>
+          <w:kern w:val="0"/>
+          <w:szCs w:val="21"/>
+          <w:lang w:eastAsia="en-US"/>
+        </w:rPr>
+        <w:t>Konuşma tanıma kategorisi, esas olarak, birkaç yıl önce çok zorlanmış gibi görünen bir durum olan açık kaynak teknolojileri tarafından yönlendirilmeye başlıyor. Mevcut açık kaynaklı konuşma tanıma yazılımı çok modern ve son teknolojidir ve Microsoft'un veya IBM'in araç setlerine bağlı kalmak yerine bunları herhangi bir amacı yerine getirmek için kullanabilir. Bu liste için başka önerileriniz veya genel olarak yorumlarınız varsa, bunları aşağıda duymak isteriz!</w:t>
+      </w:r>
+    </w:p>
+    <w:p>
+      <w:pPr>
+        <w:widowControl/>
+        <w:jc w:val="left"/>
+        <w:rPr>
+          <w:rFonts w:ascii="Times New Roman" w:eastAsia="Times New Roman" w:hAnsi="Times New Roman" w:cs="Times New Roman"/>
+          <w:kern w:val="0"/>
+          <w:szCs w:val="21"/>
+          <w:lang w:eastAsia="en-US"/>
+        </w:rPr>
+      </w:pPr>
+    </w:p>
+    <w:p>
+      <w:pPr>
+        <w:widowControl/>
+        <w:jc w:val="center"/>
+        <w:rPr>
+          <w:rFonts w:eastAsia="Times New Roman" w:cstheme="minorHAnsi"/>
+          <w:b/>
+          <w:kern w:val="0"/>
+          <w:sz w:val="28"/>
+          <w:szCs w:val="28"/>
+          <w:lang w:eastAsia="en-US"/>
+        </w:rPr>
+      </w:pPr>
+    </w:p>
+    <w:p>
+      <w:pPr>
+        <w:widowControl/>
+        <w:jc w:val="center"/>
+        <w:rPr>
+          <w:rFonts w:eastAsia="Times New Roman" w:cstheme="minorHAnsi"/>
+          <w:b/>
+          <w:kern w:val="0"/>
+          <w:sz w:val="28"/>
+          <w:szCs w:val="28"/>
+          <w:lang w:eastAsia="en-US"/>
+        </w:rPr>
+      </w:pPr>
+    </w:p>
+    <w:p>
+      <w:pPr>
+        <w:widowControl/>
+        <w:jc w:val="center"/>
+        <w:rPr>
+          <w:rFonts w:eastAsia="Times New Roman" w:cstheme="minorHAnsi"/>
+          <w:b/>
+          <w:kern w:val="0"/>
+          <w:sz w:val="28"/>
+          <w:szCs w:val="28"/>
+          <w:lang w:eastAsia="en-US"/>
+        </w:rPr>
+      </w:pPr>
+    </w:p>
+    <w:p>
+      <w:pPr>
+        <w:widowControl/>
+        <w:jc w:val="left"/>
+        <w:rPr>
+          <w:rFonts w:eastAsia="Times New Roman" w:cstheme="minorHAnsi"/>
+          <w:b/>
+          <w:kern w:val="0"/>
+          <w:sz w:val="24"/>
+          <w:lang w:eastAsia="en-US"/>
+        </w:rPr>
+      </w:pPr>
+    </w:p>
+    <w:p>
+      <w:pPr>
+        <w:widowControl/>
+        <w:jc w:val="center"/>
+        <w:rPr>
+          <w:rFonts w:eastAsia="Times New Roman" w:cstheme="minorHAnsi"/>
+          <w:b/>
+          <w:kern w:val="0"/>
+          <w:sz w:val="28"/>
+          <w:szCs w:val="28"/>
+          <w:lang w:eastAsia="en-US"/>
+        </w:rPr>
+      </w:pPr>
+      <w:r>
+        <w:rPr>
+          <w:rFonts w:eastAsia="Times New Roman" w:cstheme="minorHAnsi"/>
+          <w:b/>
+          <w:kern w:val="0"/>
+          <w:sz w:val="28"/>
+          <w:szCs w:val="28"/>
+          <w:lang w:eastAsia="en-US"/>
+        </w:rPr>
+        <w:lastRenderedPageBreak/>
+        <w:t xml:space="preserve">Test Edilen </w:t>
+      </w:r>
+      <w:r>
+        <w:rPr>
+          <w:rFonts w:eastAsia="Times New Roman" w:cstheme="minorHAnsi"/>
+          <w:b/>
+          <w:kern w:val="0"/>
+          <w:sz w:val="28"/>
+          <w:szCs w:val="28"/>
+          <w:lang w:eastAsia="en-US"/>
+        </w:rPr>
+        <w:t>Açık Kaynaklı</w:t>
+      </w:r>
+      <w:r>
+        <w:rPr>
+          <w:rFonts w:eastAsia="Times New Roman" w:cstheme="minorHAnsi"/>
+          <w:b/>
+          <w:kern w:val="0"/>
+          <w:sz w:val="28"/>
+          <w:szCs w:val="28"/>
+          <w:lang w:eastAsia="en-US"/>
+        </w:rPr>
+        <w:t xml:space="preserve"> Speech </w:t>
+      </w:r>
+      <w:proofErr w:type="spellStart"/>
+      <w:r>
+        <w:rPr>
+          <w:rFonts w:eastAsia="Times New Roman" w:cstheme="minorHAnsi"/>
+          <w:b/>
+          <w:kern w:val="0"/>
+          <w:sz w:val="28"/>
+          <w:szCs w:val="28"/>
+          <w:lang w:eastAsia="en-US"/>
+        </w:rPr>
+        <w:t>To</w:t>
+      </w:r>
+      <w:proofErr w:type="spellEnd"/>
+      <w:r>
+        <w:rPr>
+          <w:rFonts w:eastAsia="Times New Roman" w:cstheme="minorHAnsi"/>
+          <w:b/>
+          <w:kern w:val="0"/>
+          <w:sz w:val="28"/>
+          <w:szCs w:val="28"/>
+          <w:lang w:eastAsia="en-US"/>
+        </w:rPr>
+        <w:t xml:space="preserve"> </w:t>
+      </w:r>
+      <w:proofErr w:type="spellStart"/>
+      <w:r>
+        <w:rPr>
+          <w:rFonts w:eastAsia="Times New Roman" w:cstheme="minorHAnsi"/>
+          <w:b/>
+          <w:kern w:val="0"/>
+          <w:sz w:val="28"/>
+          <w:szCs w:val="28"/>
+          <w:lang w:eastAsia="en-US"/>
+        </w:rPr>
+        <w:t>Text</w:t>
+      </w:r>
+      <w:proofErr w:type="spellEnd"/>
+      <w:r>
+        <w:rPr>
+          <w:rFonts w:eastAsia="Times New Roman" w:cstheme="minorHAnsi"/>
+          <w:b/>
+          <w:kern w:val="0"/>
+          <w:sz w:val="28"/>
+          <w:szCs w:val="28"/>
+          <w:lang w:eastAsia="en-US"/>
+        </w:rPr>
+        <w:t xml:space="preserve"> Araçları</w:t>
+      </w:r>
+    </w:p>
+    <w:p>
+      <w:pPr>
+        <w:widowControl/>
+        <w:jc w:val="left"/>
+        <w:rPr>
+          <w:rFonts w:eastAsia="Times New Roman" w:cstheme="minorHAnsi"/>
+          <w:b/>
+          <w:kern w:val="0"/>
+          <w:sz w:val="24"/>
+          <w:lang w:eastAsia="en-US"/>
+        </w:rPr>
+      </w:pPr>
+      <w:r>
+        <w:rPr>
+          <w:rFonts w:eastAsia="Times New Roman" w:cstheme="minorHAnsi"/>
+          <w:kern w:val="0"/>
+          <w:sz w:val="24"/>
+          <w:lang w:eastAsia="en-US"/>
+        </w:rPr>
+        <w:br/>
+      </w:r>
+      <w:r>
+        <w:rPr>
+          <w:rFonts w:eastAsia="Times New Roman" w:cstheme="minorHAnsi"/>
+          <w:b/>
+          <w:kern w:val="0"/>
+          <w:sz w:val="24"/>
+          <w:lang w:eastAsia="en-US"/>
+        </w:rPr>
+        <w:t xml:space="preserve">1. </w:t>
+      </w:r>
+      <w:r>
+        <w:rPr>
+          <w:rFonts w:eastAsia="Times New Roman" w:cstheme="minorHAnsi"/>
+          <w:b/>
+          <w:kern w:val="0"/>
+          <w:sz w:val="24"/>
+          <w:lang w:eastAsia="en-US"/>
+        </w:rPr>
+        <w:t>Web Speech API</w:t>
+      </w:r>
+      <w:r>
+        <w:rPr>
+          <w:rFonts w:eastAsia="Times New Roman" w:cstheme="minorHAnsi"/>
+          <w:b/>
+          <w:kern w:val="0"/>
+          <w:sz w:val="24"/>
+          <w:lang w:eastAsia="en-US"/>
+        </w:rPr>
+        <w:br/>
+      </w:r>
+      <w:r>
+        <w:rPr>
+          <w:rFonts w:eastAsia="Times New Roman" w:cstheme="minorHAnsi"/>
+          <w:b/>
+          <w:kern w:val="0"/>
+          <w:sz w:val="24"/>
+          <w:lang w:eastAsia="en-US"/>
+        </w:rPr>
+        <w:br/>
+      </w:r>
+      <w:r>
+        <w:rPr>
+          <w:rFonts w:eastAsia="Times New Roman" w:cstheme="minorHAnsi"/>
+          <w:b/>
+          <w:kern w:val="0"/>
+          <w:sz w:val="24"/>
+          <w:lang w:eastAsia="en-US"/>
+        </w:rPr>
+        <w:drawing>
+          <wp:inline distT="0" distB="0" distL="0" distR="0" wp14:anchorId="4A54B356" wp14:editId="0B158B9D">
+            <wp:extent cx="5274310" cy="1619885"/>
+            <wp:effectExtent l="0" t="0" r="0" b="5715"/>
+            <wp:docPr id="8" name="Picture 8"/>
+            <wp:cNvGraphicFramePr>
+              <a:graphicFrameLocks xmlns:a="http://schemas.openxmlformats.org/drawingml/2006/main" noChangeAspect="1"/>
+            </wp:cNvGraphicFramePr>
+            <a:graphic xmlns:a="http://schemas.openxmlformats.org/drawingml/2006/main">
+              <a:graphicData uri="http://schemas.openxmlformats.org/drawingml/2006/picture">
+                <pic:pic xmlns:pic="http://schemas.openxmlformats.org/drawingml/2006/picture">
+                  <pic:nvPicPr>
+                    <pic:cNvPr id="1" name=""/>
+                    <pic:cNvPicPr/>
+                  </pic:nvPicPr>
+                  <pic:blipFill>
+                    <a:blip r:embed="rId18"/>
+                    <a:stretch>
+                      <a:fillRect/>
+                    </a:stretch>
+                  </pic:blipFill>
+                  <pic:spPr>
+                    <a:xfrm>
+                      <a:off x="0" y="0"/>
+                      <a:ext cx="5274310" cy="1619885"/>
+                    </a:xfrm>
+                    <a:prstGeom prst="rect">
+                      <a:avLst/>
+                    </a:prstGeom>
+                  </pic:spPr>
+                </pic:pic>
+              </a:graphicData>
+            </a:graphic>
+          </wp:inline>
+        </w:drawing>
+      </w:r>
+      <w:r>
+        <w:rPr>
+          <w:rFonts w:eastAsia="Times New Roman" w:cstheme="minorHAnsi"/>
+          <w:b/>
+          <w:kern w:val="0"/>
+          <w:sz w:val="24"/>
+          <w:lang w:eastAsia="en-US"/>
+        </w:rPr>
+        <w:br/>
+      </w:r>
+      <w:r>
+        <w:rPr>
+          <w:rFonts w:eastAsia="Times New Roman" w:cstheme="minorHAnsi"/>
+          <w:b/>
+          <w:kern w:val="0"/>
+          <w:sz w:val="24"/>
+          <w:lang w:eastAsia="en-US"/>
+        </w:rPr>
+        <w:drawing>
+          <wp:inline distT="0" distB="0" distL="0" distR="0" wp14:anchorId="63C80413" wp14:editId="4F8DF56C">
+            <wp:extent cx="5274310" cy="1619885"/>
+            <wp:effectExtent l="0" t="0" r="0" b="5715"/>
+            <wp:docPr id="10" name="Picture 10"/>
+            <wp:cNvGraphicFramePr>
+              <a:graphicFrameLocks xmlns:a="http://schemas.openxmlformats.org/drawingml/2006/main" noChangeAspect="1"/>
+            </wp:cNvGraphicFramePr>
+            <a:graphic xmlns:a="http://schemas.openxmlformats.org/drawingml/2006/main">
+              <a:graphicData uri="http://schemas.openxmlformats.org/drawingml/2006/picture">
+                <pic:pic xmlns:pic="http://schemas.openxmlformats.org/drawingml/2006/picture">
+                  <pic:nvPicPr>
+                    <pic:cNvPr id="1" name=""/>
+                    <pic:cNvPicPr/>
+                  </pic:nvPicPr>
+                  <pic:blipFill>
+                    <a:blip r:embed="rId19"/>
+                    <a:stretch>
+                      <a:fillRect/>
+                    </a:stretch>
+                  </pic:blipFill>
+                  <pic:spPr>
+                    <a:xfrm>
+                      <a:off x="0" y="0"/>
+                      <a:ext cx="5274310" cy="1619885"/>
+                    </a:xfrm>
+                    <a:prstGeom prst="rect">
+                      <a:avLst/>
+                    </a:prstGeom>
+                  </pic:spPr>
+                </pic:pic>
+              </a:graphicData>
+            </a:graphic>
+          </wp:inline>
+        </w:drawing>
+      </w:r>
+      <w:r>
+        <w:rPr>
+          <w:rFonts w:eastAsia="Times New Roman" w:cstheme="minorHAnsi"/>
+          <w:b/>
+          <w:kern w:val="0"/>
+          <w:sz w:val="24"/>
+          <w:lang w:eastAsia="en-US"/>
+        </w:rPr>
+        <w:br/>
+      </w:r>
+      <w:r>
+        <w:rPr>
+          <w:rFonts w:eastAsia="Times New Roman" w:cstheme="minorHAnsi"/>
+          <w:b/>
+          <w:kern w:val="0"/>
+          <w:sz w:val="24"/>
+          <w:lang w:eastAsia="en-US"/>
+        </w:rPr>
+        <w:drawing>
+          <wp:inline distT="0" distB="0" distL="0" distR="0" wp14:anchorId="1BBD4362" wp14:editId="115736B2">
+            <wp:extent cx="5274310" cy="3831590"/>
+            <wp:effectExtent l="0" t="0" r="0" b="3810"/>
+            <wp:docPr id="11" name="Picture 11"/>
+            <wp:cNvGraphicFramePr>
+              <a:graphicFrameLocks xmlns:a="http://schemas.openxmlformats.org/drawingml/2006/main" noChangeAspect="1"/>
+            </wp:cNvGraphicFramePr>
+            <a:graphic xmlns:a="http://schemas.openxmlformats.org/drawingml/2006/main">
+              <a:graphicData uri="http://schemas.openxmlformats.org/drawingml/2006/picture">
+                <pic:pic xmlns:pic="http://schemas.openxmlformats.org/drawingml/2006/picture">
+                  <pic:nvPicPr>
+                    <pic:cNvPr id="1" name=""/>
+                    <pic:cNvPicPr/>
+                  </pic:nvPicPr>
+                  <pic:blipFill>
+                    <a:blip r:embed="rId20"/>
+                    <a:stretch>
+                      <a:fillRect/>
+                    </a:stretch>
+                  </pic:blipFill>
+                  <pic:spPr>
+                    <a:xfrm>
+                      <a:off x="0" y="0"/>
+                      <a:ext cx="5274310" cy="3831590"/>
+                    </a:xfrm>
+                    <a:prstGeom prst="rect">
+                      <a:avLst/>
+                    </a:prstGeom>
+                  </pic:spPr>
+                </pic:pic>
+              </a:graphicData>
+            </a:graphic>
+          </wp:inline>
+        </w:drawing>
+      </w:r>
+      <w:r>
+        <w:rPr>
+          <w:rFonts w:eastAsia="Times New Roman" w:cstheme="minorHAnsi"/>
+          <w:b/>
+          <w:kern w:val="0"/>
+          <w:sz w:val="24"/>
+          <w:lang w:eastAsia="en-US"/>
+        </w:rPr>
+        <w:br w:type="page"/>
+      </w:r>
     </w:p>
     <w:p>
       <w:pPr>
@@ -5129,47 +6113,12 @@
           <w:szCs w:val="36"/>
         </w:rPr>
       </w:pPr>
-    </w:p>
-    <w:p>
-      <w:pPr>
-        <w:pStyle w:val="Heading6"/>
+      <w:r>
         <w:rPr>
           <w:sz w:val="36"/>
           <w:szCs w:val="36"/>
         </w:rPr>
-      </w:pPr>
-    </w:p>
-    <w:p>
-      <w:pPr>
-        <w:pStyle w:val="Heading6"/>
-        <w:rPr>
-          <w:sz w:val="36"/>
-          <w:szCs w:val="36"/>
-        </w:rPr>
-      </w:pPr>
-    </w:p>
-    <w:p>
-      <w:pPr>
-        <w:pStyle w:val="Heading6"/>
-        <w:rPr>
-          <w:sz w:val="36"/>
-          <w:szCs w:val="36"/>
-        </w:rPr>
-      </w:pPr>
-    </w:p>
-    <w:p>
-      <w:pPr>
-        <w:pStyle w:val="Heading6"/>
-        <w:rPr>
-          <w:sz w:val="36"/>
-          <w:szCs w:val="36"/>
-        </w:rPr>
-      </w:pPr>
-      <w:r>
-        <w:rPr>
-          <w:sz w:val="36"/>
-          <w:szCs w:val="36"/>
-        </w:rPr>
+        <w:lastRenderedPageBreak/>
         <w:t>K</w:t>
       </w:r>
       <w:r>
@@ -5187,7 +6136,7 @@
           <w:numId w:val="1"/>
         </w:numPr>
       </w:pPr>
-      <w:hyperlink r:id="rId17" w:history="1">
+      <w:hyperlink r:id="rId21" w:history="1">
         <w:r>
           <w:rPr>
             <w:rStyle w:val="Hyperlink"/>
@@ -5230,6 +6179,36 @@
         <w:t>https://fosspost.org/open-source-speech-recognition/</w:t>
       </w:r>
     </w:p>
+    <w:p>
+      <w:pPr>
+        <w:numPr>
+          <w:ilvl w:val="0"/>
+          <w:numId w:val="1"/>
+        </w:numPr>
+      </w:pPr>
+      <w:r>
+        <w:t>https://towardsdatascience.com/voice-to-text-with-chrome-web-speech-api-d98462cb0849</w:t>
+      </w:r>
+    </w:p>
+    <w:p>
+      <w:pPr>
+        <w:numPr>
+          <w:ilvl w:val="0"/>
+          <w:numId w:val="1"/>
+        </w:numPr>
+      </w:pPr>
+      <w:r>
+        <w:t>https://wicg.github.io/speech-api/#speechreco-section</w:t>
+      </w:r>
+    </w:p>
+    <w:p>
+      <w:pPr>
+        <w:numPr>
+          <w:ilvl w:val="0"/>
+          <w:numId w:val="1"/>
+        </w:numPr>
+      </w:pPr>
+    </w:p>
     <w:sectPr>
       <w:pgSz w:w="11906" w:h="16838"/>
       <w:pgMar w:top="1440" w:right="1800" w:bottom="1440" w:left="1800" w:header="851" w:footer="992" w:gutter="0"/>
@@ -5932,6 +6911,184 @@
     </w:lvl>
   </w:abstractNum>
   <w:abstractNum w:abstractNumId="6" w15:restartNumberingAfterBreak="0">
+    <w:nsid w:val="45CF5E72"/>
+    <w:multiLevelType w:val="hybridMultilevel"/>
+    <w:tmpl w:val="276E287C"/>
+    <w:lvl w:ilvl="0" w:tplc="0409000F">
+      <w:start w:val="1"/>
+      <w:numFmt w:val="decimal"/>
+      <w:lvlText w:val="%1."/>
+      <w:lvlJc w:val="left"/>
+      <w:pPr>
+        <w:ind w:left="720" w:hanging="360"/>
+      </w:pPr>
+      <w:rPr>
+        <w:rFonts w:hint="default"/>
+      </w:rPr>
+    </w:lvl>
+    <w:lvl w:ilvl="1" w:tplc="04090019" w:tentative="1">
+      <w:start w:val="1"/>
+      <w:numFmt w:val="lowerLetter"/>
+      <w:lvlText w:val="%2."/>
+      <w:lvlJc w:val="left"/>
+      <w:pPr>
+        <w:ind w:left="1440" w:hanging="360"/>
+      </w:pPr>
+    </w:lvl>
+    <w:lvl w:ilvl="2" w:tplc="0409001B" w:tentative="1">
+      <w:start w:val="1"/>
+      <w:numFmt w:val="lowerRoman"/>
+      <w:lvlText w:val="%3."/>
+      <w:lvlJc w:val="right"/>
+      <w:pPr>
+        <w:ind w:left="2160" w:hanging="180"/>
+      </w:pPr>
+    </w:lvl>
+    <w:lvl w:ilvl="3" w:tplc="0409000F" w:tentative="1">
+      <w:start w:val="1"/>
+      <w:numFmt w:val="decimal"/>
+      <w:lvlText w:val="%4."/>
+      <w:lvlJc w:val="left"/>
+      <w:pPr>
+        <w:ind w:left="2880" w:hanging="360"/>
+      </w:pPr>
+    </w:lvl>
+    <w:lvl w:ilvl="4" w:tplc="04090019" w:tentative="1">
+      <w:start w:val="1"/>
+      <w:numFmt w:val="lowerLetter"/>
+      <w:lvlText w:val="%5."/>
+      <w:lvlJc w:val="left"/>
+      <w:pPr>
+        <w:ind w:left="3600" w:hanging="360"/>
+      </w:pPr>
+    </w:lvl>
+    <w:lvl w:ilvl="5" w:tplc="0409001B" w:tentative="1">
+      <w:start w:val="1"/>
+      <w:numFmt w:val="lowerRoman"/>
+      <w:lvlText w:val="%6."/>
+      <w:lvlJc w:val="right"/>
+      <w:pPr>
+        <w:ind w:left="4320" w:hanging="180"/>
+      </w:pPr>
+    </w:lvl>
+    <w:lvl w:ilvl="6" w:tplc="0409000F" w:tentative="1">
+      <w:start w:val="1"/>
+      <w:numFmt w:val="decimal"/>
+      <w:lvlText w:val="%7."/>
+      <w:lvlJc w:val="left"/>
+      <w:pPr>
+        <w:ind w:left="5040" w:hanging="360"/>
+      </w:pPr>
+    </w:lvl>
+    <w:lvl w:ilvl="7" w:tplc="04090019" w:tentative="1">
+      <w:start w:val="1"/>
+      <w:numFmt w:val="lowerLetter"/>
+      <w:lvlText w:val="%8."/>
+      <w:lvlJc w:val="left"/>
+      <w:pPr>
+        <w:ind w:left="5760" w:hanging="360"/>
+      </w:pPr>
+    </w:lvl>
+    <w:lvl w:ilvl="8" w:tplc="0409001B" w:tentative="1">
+      <w:start w:val="1"/>
+      <w:numFmt w:val="lowerRoman"/>
+      <w:lvlText w:val="%9."/>
+      <w:lvlJc w:val="right"/>
+      <w:pPr>
+        <w:ind w:left="6480" w:hanging="180"/>
+      </w:pPr>
+    </w:lvl>
+  </w:abstractNum>
+  <w:abstractNum w:abstractNumId="7" w15:restartNumberingAfterBreak="0">
+    <w:nsid w:val="47584B1A"/>
+    <w:multiLevelType w:val="hybridMultilevel"/>
+    <w:tmpl w:val="157A2A50"/>
+    <w:lvl w:ilvl="0" w:tplc="0409000F">
+      <w:start w:val="1"/>
+      <w:numFmt w:val="decimal"/>
+      <w:lvlText w:val="%1."/>
+      <w:lvlJc w:val="left"/>
+      <w:pPr>
+        <w:ind w:left="720" w:hanging="360"/>
+      </w:pPr>
+      <w:rPr>
+        <w:rFonts w:hint="default"/>
+      </w:rPr>
+    </w:lvl>
+    <w:lvl w:ilvl="1" w:tplc="04090019" w:tentative="1">
+      <w:start w:val="1"/>
+      <w:numFmt w:val="lowerLetter"/>
+      <w:lvlText w:val="%2."/>
+      <w:lvlJc w:val="left"/>
+      <w:pPr>
+        <w:ind w:left="1440" w:hanging="360"/>
+      </w:pPr>
+    </w:lvl>
+    <w:lvl w:ilvl="2" w:tplc="0409001B" w:tentative="1">
+      <w:start w:val="1"/>
+      <w:numFmt w:val="lowerRoman"/>
+      <w:lvlText w:val="%3."/>
+      <w:lvlJc w:val="right"/>
+      <w:pPr>
+        <w:ind w:left="2160" w:hanging="180"/>
+      </w:pPr>
+    </w:lvl>
+    <w:lvl w:ilvl="3" w:tplc="0409000F" w:tentative="1">
+      <w:start w:val="1"/>
+      <w:numFmt w:val="decimal"/>
+      <w:lvlText w:val="%4."/>
+      <w:lvlJc w:val="left"/>
+      <w:pPr>
+        <w:ind w:left="2880" w:hanging="360"/>
+      </w:pPr>
+    </w:lvl>
+    <w:lvl w:ilvl="4" w:tplc="04090019" w:tentative="1">
+      <w:start w:val="1"/>
+      <w:numFmt w:val="lowerLetter"/>
+      <w:lvlText w:val="%5."/>
+      <w:lvlJc w:val="left"/>
+      <w:pPr>
+        <w:ind w:left="3600" w:hanging="360"/>
+      </w:pPr>
+    </w:lvl>
+    <w:lvl w:ilvl="5" w:tplc="0409001B" w:tentative="1">
+      <w:start w:val="1"/>
+      <w:numFmt w:val="lowerRoman"/>
+      <w:lvlText w:val="%6."/>
+      <w:lvlJc w:val="right"/>
+      <w:pPr>
+        <w:ind w:left="4320" w:hanging="180"/>
+      </w:pPr>
+    </w:lvl>
+    <w:lvl w:ilvl="6" w:tplc="0409000F" w:tentative="1">
+      <w:start w:val="1"/>
+      <w:numFmt w:val="decimal"/>
+      <w:lvlText w:val="%7."/>
+      <w:lvlJc w:val="left"/>
+      <w:pPr>
+        <w:ind w:left="5040" w:hanging="360"/>
+      </w:pPr>
+    </w:lvl>
+    <w:lvl w:ilvl="7" w:tplc="04090019" w:tentative="1">
+      <w:start w:val="1"/>
+      <w:numFmt w:val="lowerLetter"/>
+      <w:lvlText w:val="%8."/>
+      <w:lvlJc w:val="left"/>
+      <w:pPr>
+        <w:ind w:left="5760" w:hanging="360"/>
+      </w:pPr>
+    </w:lvl>
+    <w:lvl w:ilvl="8" w:tplc="0409001B" w:tentative="1">
+      <w:start w:val="1"/>
+      <w:numFmt w:val="lowerRoman"/>
+      <w:lvlText w:val="%9."/>
+      <w:lvlJc w:val="right"/>
+      <w:pPr>
+        <w:ind w:left="6480" w:hanging="180"/>
+      </w:pPr>
+    </w:lvl>
+  </w:abstractNum>
+  <w:abstractNum w:abstractNumId="8" w15:restartNumberingAfterBreak="0">
     <w:nsid w:val="4C2435DE"/>
     <w:multiLevelType w:val="hybridMultilevel"/>
     <w:tmpl w:val="A798E060"/>
@@ -6017,7 +7174,96 @@
       </w:pPr>
     </w:lvl>
   </w:abstractNum>
-  <w:abstractNum w:abstractNumId="7" w15:restartNumberingAfterBreak="0">
+  <w:abstractNum w:abstractNumId="9" w15:restartNumberingAfterBreak="0">
+    <w:nsid w:val="5FDA66B4"/>
+    <w:multiLevelType w:val="hybridMultilevel"/>
+    <w:tmpl w:val="38E2810A"/>
+    <w:lvl w:ilvl="0" w:tplc="0409000F">
+      <w:start w:val="1"/>
+      <w:numFmt w:val="decimal"/>
+      <w:lvlText w:val="%1."/>
+      <w:lvlJc w:val="left"/>
+      <w:pPr>
+        <w:ind w:left="720" w:hanging="360"/>
+      </w:pPr>
+      <w:rPr>
+        <w:rFonts w:hint="default"/>
+      </w:rPr>
+    </w:lvl>
+    <w:lvl w:ilvl="1" w:tplc="04090019" w:tentative="1">
+      <w:start w:val="1"/>
+      <w:numFmt w:val="lowerLetter"/>
+      <w:lvlText w:val="%2."/>
+      <w:lvlJc w:val="left"/>
+      <w:pPr>
+        <w:ind w:left="1440" w:hanging="360"/>
+      </w:pPr>
+    </w:lvl>
+    <w:lvl w:ilvl="2" w:tplc="0409001B" w:tentative="1">
+      <w:start w:val="1"/>
+      <w:numFmt w:val="lowerRoman"/>
+      <w:lvlText w:val="%3."/>
+      <w:lvlJc w:val="right"/>
+      <w:pPr>
+        <w:ind w:left="2160" w:hanging="180"/>
+      </w:pPr>
+    </w:lvl>
+    <w:lvl w:ilvl="3" w:tplc="0409000F" w:tentative="1">
+      <w:start w:val="1"/>
+      <w:numFmt w:val="decimal"/>
+      <w:lvlText w:val="%4."/>
+      <w:lvlJc w:val="left"/>
+      <w:pPr>
+        <w:ind w:left="2880" w:hanging="360"/>
+      </w:pPr>
+    </w:lvl>
+    <w:lvl w:ilvl="4" w:tplc="04090019" w:tentative="1">
+      <w:start w:val="1"/>
+      <w:numFmt w:val="lowerLetter"/>
+      <w:lvlText w:val="%5."/>
+      <w:lvlJc w:val="left"/>
+      <w:pPr>
+        <w:ind w:left="3600" w:hanging="360"/>
+      </w:pPr>
+    </w:lvl>
+    <w:lvl w:ilvl="5" w:tplc="0409001B" w:tentative="1">
+      <w:start w:val="1"/>
+      <w:numFmt w:val="lowerRoman"/>
+      <w:lvlText w:val="%6."/>
+      <w:lvlJc w:val="right"/>
+      <w:pPr>
+        <w:ind w:left="4320" w:hanging="180"/>
+      </w:pPr>
+    </w:lvl>
+    <w:lvl w:ilvl="6" w:tplc="0409000F" w:tentative="1">
+      <w:start w:val="1"/>
+      <w:numFmt w:val="decimal"/>
+      <w:lvlText w:val="%7."/>
+      <w:lvlJc w:val="left"/>
+      <w:pPr>
+        <w:ind w:left="5040" w:hanging="360"/>
+      </w:pPr>
+    </w:lvl>
+    <w:lvl w:ilvl="7" w:tplc="04090019" w:tentative="1">
+      <w:start w:val="1"/>
+      <w:numFmt w:val="lowerLetter"/>
+      <w:lvlText w:val="%8."/>
+      <w:lvlJc w:val="left"/>
+      <w:pPr>
+        <w:ind w:left="5760" w:hanging="360"/>
+      </w:pPr>
+    </w:lvl>
+    <w:lvl w:ilvl="8" w:tplc="0409001B" w:tentative="1">
+      <w:start w:val="1"/>
+      <w:numFmt w:val="lowerRoman"/>
+      <w:lvlText w:val="%9."/>
+      <w:lvlJc w:val="right"/>
+      <w:pPr>
+        <w:ind w:left="6480" w:hanging="180"/>
+      </w:pPr>
+    </w:lvl>
+  </w:abstractNum>
+  <w:abstractNum w:abstractNumId="10" w15:restartNumberingAfterBreak="0">
     <w:nsid w:val="6246C175"/>
     <w:multiLevelType w:val="singleLevel"/>
     <w:tmpl w:val="6246C175"/>
@@ -6029,8 +7275,97 @@
       <w:lvlJc w:val="left"/>
     </w:lvl>
   </w:abstractNum>
+  <w:abstractNum w:abstractNumId="11" w15:restartNumberingAfterBreak="0">
+    <w:nsid w:val="78540B61"/>
+    <w:multiLevelType w:val="hybridMultilevel"/>
+    <w:tmpl w:val="A80AFE90"/>
+    <w:lvl w:ilvl="0" w:tplc="0409000F">
+      <w:start w:val="1"/>
+      <w:numFmt w:val="decimal"/>
+      <w:lvlText w:val="%1."/>
+      <w:lvlJc w:val="left"/>
+      <w:pPr>
+        <w:ind w:left="720" w:hanging="360"/>
+      </w:pPr>
+      <w:rPr>
+        <w:rFonts w:hint="default"/>
+      </w:rPr>
+    </w:lvl>
+    <w:lvl w:ilvl="1" w:tplc="04090019" w:tentative="1">
+      <w:start w:val="1"/>
+      <w:numFmt w:val="lowerLetter"/>
+      <w:lvlText w:val="%2."/>
+      <w:lvlJc w:val="left"/>
+      <w:pPr>
+        <w:ind w:left="1440" w:hanging="360"/>
+      </w:pPr>
+    </w:lvl>
+    <w:lvl w:ilvl="2" w:tplc="0409001B" w:tentative="1">
+      <w:start w:val="1"/>
+      <w:numFmt w:val="lowerRoman"/>
+      <w:lvlText w:val="%3."/>
+      <w:lvlJc w:val="right"/>
+      <w:pPr>
+        <w:ind w:left="2160" w:hanging="180"/>
+      </w:pPr>
+    </w:lvl>
+    <w:lvl w:ilvl="3" w:tplc="0409000F" w:tentative="1">
+      <w:start w:val="1"/>
+      <w:numFmt w:val="decimal"/>
+      <w:lvlText w:val="%4."/>
+      <w:lvlJc w:val="left"/>
+      <w:pPr>
+        <w:ind w:left="2880" w:hanging="360"/>
+      </w:pPr>
+    </w:lvl>
+    <w:lvl w:ilvl="4" w:tplc="04090019" w:tentative="1">
+      <w:start w:val="1"/>
+      <w:numFmt w:val="lowerLetter"/>
+      <w:lvlText w:val="%5."/>
+      <w:lvlJc w:val="left"/>
+      <w:pPr>
+        <w:ind w:left="3600" w:hanging="360"/>
+      </w:pPr>
+    </w:lvl>
+    <w:lvl w:ilvl="5" w:tplc="0409001B" w:tentative="1">
+      <w:start w:val="1"/>
+      <w:numFmt w:val="lowerRoman"/>
+      <w:lvlText w:val="%6."/>
+      <w:lvlJc w:val="right"/>
+      <w:pPr>
+        <w:ind w:left="4320" w:hanging="180"/>
+      </w:pPr>
+    </w:lvl>
+    <w:lvl w:ilvl="6" w:tplc="0409000F" w:tentative="1">
+      <w:start w:val="1"/>
+      <w:numFmt w:val="decimal"/>
+      <w:lvlText w:val="%7."/>
+      <w:lvlJc w:val="left"/>
+      <w:pPr>
+        <w:ind w:left="5040" w:hanging="360"/>
+      </w:pPr>
+    </w:lvl>
+    <w:lvl w:ilvl="7" w:tplc="04090019" w:tentative="1">
+      <w:start w:val="1"/>
+      <w:numFmt w:val="lowerLetter"/>
+      <w:lvlText w:val="%8."/>
+      <w:lvlJc w:val="left"/>
+      <w:pPr>
+        <w:ind w:left="5760" w:hanging="360"/>
+      </w:pPr>
+    </w:lvl>
+    <w:lvl w:ilvl="8" w:tplc="0409001B" w:tentative="1">
+      <w:start w:val="1"/>
+      <w:numFmt w:val="lowerRoman"/>
+      <w:lvlText w:val="%9."/>
+      <w:lvlJc w:val="right"/>
+      <w:pPr>
+        <w:ind w:left="6480" w:hanging="180"/>
+      </w:pPr>
+    </w:lvl>
+  </w:abstractNum>
   <w:num w:numId="1">
-    <w:abstractNumId w:val="7"/>
+    <w:abstractNumId w:val="10"/>
   </w:num>
   <w:num w:numId="2">
     <w:abstractNumId w:val="2"/>
@@ -6051,6 +7386,18 @@
     <w:abstractNumId w:val="4"/>
   </w:num>
   <w:num w:numId="8">
+    <w:abstractNumId w:val="8"/>
+  </w:num>
+  <w:num w:numId="9">
+    <w:abstractNumId w:val="9"/>
+  </w:num>
+  <w:num w:numId="10">
+    <w:abstractNumId w:val="11"/>
+  </w:num>
+  <w:num w:numId="11">
+    <w:abstractNumId w:val="7"/>
+  </w:num>
+  <w:num w:numId="12">
     <w:abstractNumId w:val="6"/>
   </w:num>
 </w:numbering>
@@ -6922,10 +8269,22 @@
 </s:customData>
 </file>
 
+<file path=customXml/item2.xml><?xml version="1.0" encoding="utf-8"?>
+<b:Sources xmlns:b="http://schemas.openxmlformats.org/officeDocument/2006/bibliography" xmlns="http://schemas.openxmlformats.org/officeDocument/2006/bibliography" SelectedStyle="/APASixthEditionOfficeOnline.xsl" StyleName="APA" Version="6"/>
+</file>
+
 <file path=customXml/itemProps1.xml><?xml version="1.0" encoding="utf-8"?>
 <ds:datastoreItem xmlns:ds="http://schemas.openxmlformats.org/officeDocument/2006/customXml" ds:itemID="{B1977F7D-205B-4081-913C-38D41E755F92}">
   <ds:schemaRefs>
     <ds:schemaRef ds:uri="http://www.wps.cn/officeDocument/2013/wpsCustomData"/>
   </ds:schemaRefs>
 </ds:datastoreItem>
+</file>
+
+<file path=customXml/itemProps2.xml><?xml version="1.0" encoding="utf-8"?>
+<ds:datastoreItem xmlns:ds="http://schemas.openxmlformats.org/officeDocument/2006/customXml" ds:itemID="{EE614835-8B63-6644-91E1-32F24F57D53B}">
+  <ds:schemaRefs>
+    <ds:schemaRef ds:uri="http://schemas.openxmlformats.org/officeDocument/2006/bibliography"/>
+  </ds:schemaRefs>
+</ds:datastoreItem>
 </file>
</xml_diff>